<commit_message>
Update para o PowerBI 2.0
</commit_message>
<xml_diff>
--- a/PowerBI_Datasciences.docx
+++ b/PowerBI_Datasciences.docx
@@ -7,6 +7,9 @@
         <w:jc w:val="center"/>
       </w:pPr>
       <w:r>
+        <w:rPr>
+          <w:noProof/>
+        </w:rPr>
         <w:drawing>
           <wp:inline distT="0" distB="0" distL="0" distR="0" wp14:anchorId="5E02B627" wp14:editId="28C38BA3">
             <wp:extent cx="4970760" cy="2426343"/>
@@ -50,6 +53,51 @@
       </w:pPr>
       <w:r>
         <w:drawing>
+          <wp:inline distT="0" distB="0" distL="0" distR="0" wp14:anchorId="56C2390A" wp14:editId="6C6267DE">
+            <wp:extent cx="5400040" cy="2736215"/>
+            <wp:effectExtent l="0" t="0" r="0" b="6985"/>
+            <wp:docPr id="3" name="Imagem 3"/>
+            <wp:cNvGraphicFramePr>
+              <a:graphicFrameLocks xmlns:a="http://schemas.openxmlformats.org/drawingml/2006/main" noChangeAspect="1"/>
+            </wp:cNvGraphicFramePr>
+            <a:graphic xmlns:a="http://schemas.openxmlformats.org/drawingml/2006/main">
+              <a:graphicData uri="http://schemas.openxmlformats.org/drawingml/2006/picture">
+                <pic:pic xmlns:pic="http://schemas.openxmlformats.org/drawingml/2006/picture">
+                  <pic:nvPicPr>
+                    <pic:cNvPr id="1" name=""/>
+                    <pic:cNvPicPr/>
+                  </pic:nvPicPr>
+                  <pic:blipFill>
+                    <a:blip r:embed="rId5"/>
+                    <a:stretch>
+                      <a:fillRect/>
+                    </a:stretch>
+                  </pic:blipFill>
+                  <pic:spPr>
+                    <a:xfrm>
+                      <a:off x="0" y="0"/>
+                      <a:ext cx="5400040" cy="2736215"/>
+                    </a:xfrm>
+                    <a:prstGeom prst="rect">
+                      <a:avLst/>
+                    </a:prstGeom>
+                  </pic:spPr>
+                </pic:pic>
+              </a:graphicData>
+            </a:graphic>
+          </wp:inline>
+        </w:drawing>
+      </w:r>
+    </w:p>
+    <w:p>
+      <w:pPr>
+        <w:jc w:val="center"/>
+      </w:pPr>
+      <w:r>
+        <w:rPr>
+          <w:noProof/>
+        </w:rPr>
+        <w:drawing>
           <wp:inline distT="0" distB="0" distL="0" distR="0" wp14:anchorId="0630A3E8" wp14:editId="502C8DBD">
             <wp:extent cx="4950135" cy="1745120"/>
             <wp:effectExtent l="0" t="0" r="3175" b="7620"/>
@@ -65,7 +113,7 @@
                     <pic:cNvPicPr/>
                   </pic:nvPicPr>
                   <pic:blipFill>
-                    <a:blip r:embed="rId5"/>
+                    <a:blip r:embed="rId6"/>
                     <a:stretch>
                       <a:fillRect/>
                     </a:stretch>
@@ -87,6 +135,96 @@
       </w:r>
       <w:bookmarkStart w:id="0" w:name="_GoBack"/>
       <w:bookmarkEnd w:id="0"/>
+    </w:p>
+    <w:p>
+      <w:pPr>
+        <w:jc w:val="center"/>
+      </w:pPr>
+      <w:r>
+        <w:drawing>
+          <wp:inline distT="0" distB="0" distL="0" distR="0" wp14:anchorId="627330CC" wp14:editId="4F3990B3">
+            <wp:extent cx="5400040" cy="824230"/>
+            <wp:effectExtent l="0" t="0" r="0" b="0"/>
+            <wp:docPr id="6" name="Imagem 6"/>
+            <wp:cNvGraphicFramePr>
+              <a:graphicFrameLocks xmlns:a="http://schemas.openxmlformats.org/drawingml/2006/main" noChangeAspect="1"/>
+            </wp:cNvGraphicFramePr>
+            <a:graphic xmlns:a="http://schemas.openxmlformats.org/drawingml/2006/main">
+              <a:graphicData uri="http://schemas.openxmlformats.org/drawingml/2006/picture">
+                <pic:pic xmlns:pic="http://schemas.openxmlformats.org/drawingml/2006/picture">
+                  <pic:nvPicPr>
+                    <pic:cNvPr id="1" name=""/>
+                    <pic:cNvPicPr/>
+                  </pic:nvPicPr>
+                  <pic:blipFill>
+                    <a:blip r:embed="rId7"/>
+                    <a:stretch>
+                      <a:fillRect/>
+                    </a:stretch>
+                  </pic:blipFill>
+                  <pic:spPr>
+                    <a:xfrm>
+                      <a:off x="0" y="0"/>
+                      <a:ext cx="5400040" cy="824230"/>
+                    </a:xfrm>
+                    <a:prstGeom prst="rect">
+                      <a:avLst/>
+                    </a:prstGeom>
+                  </pic:spPr>
+                </pic:pic>
+              </a:graphicData>
+            </a:graphic>
+          </wp:inline>
+        </w:drawing>
+      </w:r>
+    </w:p>
+    <w:p>
+      <w:pPr>
+        <w:jc w:val="center"/>
+      </w:pPr>
+      <w:r>
+        <w:lastRenderedPageBreak/>
+        <w:drawing>
+          <wp:inline distT="0" distB="0" distL="0" distR="0" wp14:anchorId="3388DDA7" wp14:editId="56C56AA0">
+            <wp:extent cx="5400040" cy="2741295"/>
+            <wp:effectExtent l="0" t="0" r="0" b="1905"/>
+            <wp:docPr id="5" name="Imagem 5"/>
+            <wp:cNvGraphicFramePr>
+              <a:graphicFrameLocks xmlns:a="http://schemas.openxmlformats.org/drawingml/2006/main" noChangeAspect="1"/>
+            </wp:cNvGraphicFramePr>
+            <a:graphic xmlns:a="http://schemas.openxmlformats.org/drawingml/2006/main">
+              <a:graphicData uri="http://schemas.openxmlformats.org/drawingml/2006/picture">
+                <pic:pic xmlns:pic="http://schemas.openxmlformats.org/drawingml/2006/picture">
+                  <pic:nvPicPr>
+                    <pic:cNvPr id="1" name=""/>
+                    <pic:cNvPicPr/>
+                  </pic:nvPicPr>
+                  <pic:blipFill>
+                    <a:blip r:embed="rId8"/>
+                    <a:stretch>
+                      <a:fillRect/>
+                    </a:stretch>
+                  </pic:blipFill>
+                  <pic:spPr>
+                    <a:xfrm>
+                      <a:off x="0" y="0"/>
+                      <a:ext cx="5400040" cy="2741295"/>
+                    </a:xfrm>
+                    <a:prstGeom prst="rect">
+                      <a:avLst/>
+                    </a:prstGeom>
+                  </pic:spPr>
+                </pic:pic>
+              </a:graphicData>
+            </a:graphic>
+          </wp:inline>
+        </w:drawing>
+      </w:r>
+    </w:p>
+    <w:p>
+      <w:pPr>
+        <w:jc w:val="center"/>
+      </w:pPr>
     </w:p>
     <w:sectPr>
       <w:pgSz w:w="11906" w:h="16838"/>
@@ -115,7 +253,7 @@
       </w:pPr>
     </w:pPrDefault>
   </w:docDefaults>
-  <w:latentStyles w:defLockedState="0" w:defUIPriority="99" w:defSemiHidden="0" w:defUnhideWhenUsed="0" w:defQFormat="0" w:count="377">
+  <w:latentStyles w:defLockedState="0" w:defUIPriority="99" w:defSemiHidden="0" w:defUnhideWhenUsed="0" w:defQFormat="0" w:count="376">
     <w:lsdException w:name="Normal" w:uiPriority="0" w:qFormat="1"/>
     <w:lsdException w:name="heading 1" w:uiPriority="9" w:qFormat="1"/>
     <w:lsdException w:name="heading 2" w:semiHidden="1" w:uiPriority="9" w:unhideWhenUsed="1" w:qFormat="1"/>
@@ -221,6 +359,7 @@
     <w:lsdException w:name="HTML Sample" w:semiHidden="1" w:unhideWhenUsed="1"/>
     <w:lsdException w:name="HTML Typewriter" w:semiHidden="1" w:unhideWhenUsed="1"/>
     <w:lsdException w:name="HTML Variable" w:semiHidden="1" w:unhideWhenUsed="1"/>
+    <w:lsdException w:name="Normal Table" w:semiHidden="1" w:unhideWhenUsed="1"/>
     <w:lsdException w:name="annotation subject" w:semiHidden="1" w:unhideWhenUsed="1"/>
     <w:lsdException w:name="No List" w:semiHidden="1" w:unhideWhenUsed="1"/>
     <w:lsdException w:name="Outline List 1" w:semiHidden="1" w:unhideWhenUsed="1"/>
@@ -266,9 +405,11 @@
     <w:lsdException w:name="Table Subtle 1" w:semiHidden="1" w:unhideWhenUsed="1"/>
     <w:lsdException w:name="Table Subtle 2" w:semiHidden="1" w:unhideWhenUsed="1"/>
     <w:lsdException w:name="Table Web 1" w:semiHidden="1" w:unhideWhenUsed="1"/>
+    <w:lsdException w:name="Table Web 2" w:semiHidden="1" w:unhideWhenUsed="1"/>
     <w:lsdException w:name="Table Web 3" w:semiHidden="1" w:unhideWhenUsed="1"/>
     <w:lsdException w:name="Balloon Text" w:semiHidden="1" w:unhideWhenUsed="1"/>
     <w:lsdException w:name="Table Grid" w:uiPriority="39"/>
+    <w:lsdException w:name="Table Theme" w:semiHidden="1" w:unhideWhenUsed="1"/>
     <w:lsdException w:name="Placeholder Text" w:semiHidden="1"/>
     <w:lsdException w:name="No Spacing" w:uiPriority="1" w:qFormat="1"/>
     <w:lsdException w:name="Light Shading" w:uiPriority="60"/>
@@ -489,7 +630,6 @@
     <w:lsdException w:name="Hashtag" w:semiHidden="1" w:unhideWhenUsed="1"/>
     <w:lsdException w:name="Unresolved Mention" w:semiHidden="1" w:unhideWhenUsed="1"/>
     <w:lsdException w:name="Smart Link" w:semiHidden="1" w:unhideWhenUsed="1"/>
-    <w:lsdException w:name="Smart Link Error" w:semiHidden="1" w:unhideWhenUsed="1"/>
   </w:latentStyles>
   <w:style w:type="paragraph" w:default="1" w:styleId="Normal">
     <w:name w:val="Normal"/>

</xml_diff>